<commit_message>
Nueva documentación de pruebas de rendimiento con código empresarial
</commit_message>
<xml_diff>
--- a/ai_docs/AI Pair Programming - Pruebas.docx
+++ b/ai_docs/AI Pair Programming - Pruebas.docx
@@ -228,46 +228,111 @@
         </w:rPr>
         <w:t>GPT-Neo-2.7B</w:t>
       </w:r>
+      <w:r>
+        <w:rPr>
+          <w:rFonts w:ascii="Palatino Linotype" w:hAnsi="Palatino Linotype"/>
+        </w:rPr>
+        <w:t xml:space="preserve">: </w:t>
+      </w:r>
+      <w:r>
+        <w:rPr>
+          <w:rFonts w:ascii="Palatino Linotype" w:hAnsi="Palatino Linotype"/>
+        </w:rPr>
+        <w:t>dado 1</w:t>
+      </w:r>
+      <w:r>
+        <w:rPr>
+          <w:rFonts w:ascii="Palatino Linotype" w:hAnsi="Palatino Linotype"/>
+        </w:rPr>
+        <w:t>0</w:t>
+      </w:r>
+      <w:r>
+        <w:rPr>
+          <w:rFonts w:ascii="Palatino Linotype" w:hAnsi="Palatino Linotype"/>
+        </w:rPr>
+        <w:t xml:space="preserve"> intento</w:t>
+      </w:r>
+      <w:r>
+        <w:rPr>
+          <w:rFonts w:ascii="Palatino Linotype" w:hAnsi="Palatino Linotype"/>
+        </w:rPr>
+        <w:t>s</w:t>
+      </w:r>
+      <w:r>
+        <w:rPr>
+          <w:rFonts w:ascii="Palatino Linotype" w:hAnsi="Palatino Linotype"/>
+        </w:rPr>
+        <w:t xml:space="preserve">, el modelo </w:t>
+      </w:r>
+      <w:r>
+        <w:rPr>
+          <w:rFonts w:ascii="Palatino Linotype" w:hAnsi="Palatino Linotype"/>
+        </w:rPr>
+        <w:t>siempre ha sacado la misma solución resolviéndola</w:t>
+      </w:r>
+      <w:r>
+        <w:rPr>
+          <w:rFonts w:ascii="Palatino Linotype" w:hAnsi="Palatino Linotype"/>
+        </w:rPr>
+        <w:t xml:space="preserve"> </w:t>
+      </w:r>
+      <w:r>
+        <w:rPr>
+          <w:rFonts w:ascii="Palatino Linotype" w:hAnsi="Palatino Linotype"/>
+        </w:rPr>
+        <w:t>con una lógica</w:t>
+      </w:r>
+      <w:r>
+        <w:rPr>
+          <w:rFonts w:ascii="Palatino Linotype" w:hAnsi="Palatino Linotype"/>
+        </w:rPr>
+        <w:t xml:space="preserve"> </w:t>
+      </w:r>
+      <w:r>
+        <w:rPr>
+          <w:rFonts w:ascii="Palatino Linotype" w:hAnsi="Palatino Linotype"/>
+        </w:rPr>
+        <w:t>correcta</w:t>
+      </w:r>
+      <w:r>
+        <w:rPr>
+          <w:rFonts w:ascii="Palatino Linotype" w:hAnsi="Palatino Linotype"/>
+        </w:rPr>
+        <w:t xml:space="preserve"> el </w:t>
+      </w:r>
+      <w:r>
+        <w:rPr>
+          <w:rFonts w:ascii="Palatino Linotype" w:hAnsi="Palatino Linotype"/>
+        </w:rPr>
+        <w:t>problema,</w:t>
+      </w:r>
+      <w:r>
+        <w:rPr>
+          <w:rFonts w:ascii="Palatino Linotype" w:hAnsi="Palatino Linotype"/>
+        </w:rPr>
+        <w:t xml:space="preserve"> pero </w:t>
+      </w:r>
+      <w:r>
+        <w:rPr>
+          <w:rFonts w:ascii="Palatino Linotype" w:hAnsi="Palatino Linotype"/>
+        </w:rPr>
+        <w:t xml:space="preserve">ha añadido información no relevante y el nombre del archivo </w:t>
+      </w:r>
+      <w:r>
+        <w:rPr>
+          <w:rFonts w:ascii="Palatino Linotype" w:hAnsi="Palatino Linotype"/>
+        </w:rPr>
+        <w:t xml:space="preserve">pedido </w:t>
+      </w:r>
+      <w:r>
+        <w:rPr>
+          <w:rFonts w:ascii="Palatino Linotype" w:hAnsi="Palatino Linotype"/>
+        </w:rPr>
+        <w:t>no es correcto.</w:t>
+      </w:r>
     </w:p>
     <w:p>
       <w:pPr>
-        <w:ind w:left="360"/>
-        <w:jc w:val="both"/>
-        <w:rPr>
-          <w:rFonts w:ascii="Palatino Linotype" w:hAnsi="Palatino Linotype"/>
-        </w:rPr>
-      </w:pPr>
-    </w:p>
-    <w:p>
-      <w:pPr>
-        <w:ind w:left="360"/>
-        <w:jc w:val="both"/>
-        <w:rPr>
-          <w:rFonts w:ascii="Palatino Linotype" w:hAnsi="Palatino Linotype"/>
-        </w:rPr>
-      </w:pPr>
-    </w:p>
-    <w:p>
-      <w:pPr>
-        <w:pStyle w:val="Prrafodelista"/>
-        <w:jc w:val="both"/>
-        <w:rPr>
-          <w:rFonts w:ascii="Palatino Linotype" w:hAnsi="Palatino Linotype"/>
-        </w:rPr>
-      </w:pPr>
-    </w:p>
-    <w:p>
-      <w:pPr>
-        <w:pStyle w:val="Prrafodelista"/>
-        <w:jc w:val="both"/>
-        <w:rPr>
-          <w:rFonts w:ascii="Palatino Linotype" w:hAnsi="Palatino Linotype"/>
-        </w:rPr>
-      </w:pPr>
-    </w:p>
-    <w:p>
-      <w:pPr>
-        <w:pStyle w:val="Prrafodelista"/>
         <w:jc w:val="both"/>
         <w:rPr>
           <w:rFonts w:ascii="Palatino Linotype" w:hAnsi="Palatino Linotype"/>
@@ -285,30 +350,101 @@
         <w:jc w:val="both"/>
         <w:rPr>
           <w:rFonts w:ascii="Palatino Linotype" w:hAnsi="Palatino Linotype"/>
-          <w:lang w:val="en-US"/>
-        </w:rPr>
-      </w:pPr>
-      <w:r>
-        <w:rPr>
-          <w:rFonts w:ascii="Palatino Linotype" w:hAnsi="Palatino Linotype"/>
-          <w:lang w:val="en-US"/>
+        </w:rPr>
+      </w:pPr>
+      <w:r>
+        <w:rPr>
+          <w:rFonts w:ascii="Palatino Linotype" w:hAnsi="Palatino Linotype"/>
         </w:rPr>
         <w:t>CodeGPT-small-py-adaptedGPT2</w:t>
+      </w:r>
+      <w:r>
+        <w:rPr>
+          <w:rFonts w:ascii="Palatino Linotype" w:hAnsi="Palatino Linotype"/>
+        </w:rPr>
+        <w:t xml:space="preserve">: </w:t>
+      </w:r>
+      <w:r>
+        <w:rPr>
+          <w:rFonts w:ascii="Palatino Linotype" w:hAnsi="Palatino Linotype"/>
+        </w:rPr>
+        <w:t>dado 1</w:t>
+      </w:r>
+      <w:r>
+        <w:rPr>
+          <w:rFonts w:ascii="Palatino Linotype" w:hAnsi="Palatino Linotype"/>
+        </w:rPr>
+        <w:t>0</w:t>
+      </w:r>
+      <w:r>
+        <w:rPr>
+          <w:rFonts w:ascii="Palatino Linotype" w:hAnsi="Palatino Linotype"/>
+        </w:rPr>
+        <w:t xml:space="preserve"> intento</w:t>
+      </w:r>
+      <w:r>
+        <w:rPr>
+          <w:rFonts w:ascii="Palatino Linotype" w:hAnsi="Palatino Linotype"/>
+        </w:rPr>
+        <w:t>s</w:t>
+      </w:r>
+      <w:r>
+        <w:rPr>
+          <w:rFonts w:ascii="Palatino Linotype" w:hAnsi="Palatino Linotype"/>
+        </w:rPr>
+        <w:t xml:space="preserve">, el modelo </w:t>
+      </w:r>
+      <w:r>
+        <w:rPr>
+          <w:rFonts w:ascii="Palatino Linotype" w:hAnsi="Palatino Linotype"/>
+        </w:rPr>
+        <w:t>siempre ha sacado la misma solución</w:t>
+      </w:r>
+      <w:r>
+        <w:rPr>
+          <w:rFonts w:ascii="Palatino Linotype" w:hAnsi="Palatino Linotype"/>
+        </w:rPr>
+        <w:t xml:space="preserve"> y aun así, </w:t>
+      </w:r>
+      <w:r>
+        <w:rPr>
+          <w:rFonts w:ascii="Palatino Linotype" w:hAnsi="Palatino Linotype"/>
+        </w:rPr>
+        <w:t>no</w:t>
+      </w:r>
+      <w:r>
+        <w:rPr>
+          <w:rFonts w:ascii="Palatino Linotype" w:hAnsi="Palatino Linotype"/>
+        </w:rPr>
+        <w:t xml:space="preserve"> lo</w:t>
+      </w:r>
+      <w:r>
+        <w:rPr>
+          <w:rFonts w:ascii="Palatino Linotype" w:hAnsi="Palatino Linotype"/>
+        </w:rPr>
+        <w:t xml:space="preserve"> </w:t>
+      </w:r>
+      <w:r>
+        <w:rPr>
+          <w:rFonts w:ascii="Palatino Linotype" w:hAnsi="Palatino Linotype"/>
+        </w:rPr>
+        <w:t>ha resuelto</w:t>
+      </w:r>
+      <w:r>
+        <w:rPr>
+          <w:rFonts w:ascii="Palatino Linotype" w:hAnsi="Palatino Linotype"/>
+        </w:rPr>
+        <w:t xml:space="preserve"> ni ha sacado soluciones correctas</w:t>
+      </w:r>
+      <w:r>
+        <w:rPr>
+          <w:rFonts w:ascii="Palatino Linotype" w:hAnsi="Palatino Linotype"/>
+        </w:rPr>
+        <w:t>.</w:t>
       </w:r>
     </w:p>
     <w:p>
       <w:pPr>
-        <w:ind w:left="360"/>
-        <w:jc w:val="both"/>
-        <w:rPr>
-          <w:rFonts w:ascii="Palatino Linotype" w:hAnsi="Palatino Linotype"/>
-          <w:lang w:val="en-US"/>
-        </w:rPr>
-      </w:pPr>
-    </w:p>
-    <w:p>
-      <w:pPr>
-        <w:ind w:left="218"/>
         <w:jc w:val="both"/>
         <w:rPr>
           <w:rFonts w:ascii="Palatino Linotype" w:hAnsi="Palatino Linotype"/>
@@ -326,15 +462,25 @@
         <w:jc w:val="both"/>
         <w:rPr>
           <w:rFonts w:ascii="Palatino Linotype" w:hAnsi="Palatino Linotype"/>
-          <w:lang w:val="en-US"/>
-        </w:rPr>
-      </w:pPr>
-      <w:r>
-        <w:rPr>
-          <w:rFonts w:ascii="Palatino Linotype" w:hAnsi="Palatino Linotype"/>
-          <w:lang w:val="en-US"/>
+        </w:rPr>
+      </w:pPr>
+      <w:r>
+        <w:rPr>
+          <w:rFonts w:ascii="Palatino Linotype" w:hAnsi="Palatino Linotype"/>
         </w:rPr>
         <w:t>Codex</w:t>
+      </w:r>
+      <w:r>
+        <w:rPr>
+          <w:rFonts w:ascii="Palatino Linotype" w:hAnsi="Palatino Linotype"/>
+        </w:rPr>
+        <w:t xml:space="preserve">: dado 1 intento, el modelo </w:t>
+      </w:r>
+      <w:r>
+        <w:rPr>
+          <w:rFonts w:ascii="Palatino Linotype" w:hAnsi="Palatino Linotype"/>
+        </w:rPr>
+        <w:t>ha resuelto de forma perfecta el problema.</w:t>
       </w:r>
     </w:p>
     <w:p>

</xml_diff>

<commit_message>
Pruebas con Codex y GPT Neo terminadas, traducciones, Unit Testing actualizado y documentación
</commit_message>
<xml_diff>
--- a/ai_docs/AI Pair Programming - Pruebas.docx
+++ b/ai_docs/AI Pair Programming - Pruebas.docx
@@ -78,7 +78,7 @@
     </w:p>
     <w:p>
       <w:pPr>
-        <w:pStyle w:val="Prrafodelista"/>
+        <w:pStyle w:val="ListParagraph"/>
         <w:numPr>
           <w:ilvl w:val="0"/>
           <w:numId w:val="1"/>
@@ -180,34 +180,54 @@
     </w:p>
     <w:tbl>
       <w:tblPr>
-        <w:tblStyle w:val="Tablaconcuadrcula"/>
+        <w:tblStyle w:val="TableGrid"/>
         <w:tblW w:w="0" w:type="auto"/>
+        <w:tblBorders>
+          <w:top w:val="none" w:sz="0" w:space="0" w:color="auto"/>
+          <w:left w:val="none" w:sz="0" w:space="0" w:color="auto"/>
+          <w:bottom w:val="none" w:sz="0" w:space="0" w:color="auto"/>
+          <w:right w:val="none" w:sz="0" w:space="0" w:color="auto"/>
+          <w:insideH w:val="none" w:sz="0" w:space="0" w:color="auto"/>
+          <w:insideV w:val="none" w:sz="0" w:space="0" w:color="auto"/>
+        </w:tblBorders>
+        <w:tblLayout w:type="fixed"/>
         <w:tblLook w:val="04A0" w:firstRow="1" w:lastRow="0" w:firstColumn="1" w:lastColumn="0" w:noHBand="0" w:noVBand="1"/>
       </w:tblPr>
       <w:tblGrid>
-        <w:gridCol w:w="1551"/>
-        <w:gridCol w:w="3228"/>
-        <w:gridCol w:w="900"/>
-        <w:gridCol w:w="1129"/>
-        <w:gridCol w:w="1686"/>
+        <w:gridCol w:w="1496"/>
+        <w:gridCol w:w="1447"/>
+        <w:gridCol w:w="1276"/>
+        <w:gridCol w:w="1418"/>
+        <w:gridCol w:w="1134"/>
+        <w:gridCol w:w="1134"/>
+        <w:gridCol w:w="815"/>
       </w:tblGrid>
       <w:tr>
         <w:tc>
           <w:tcPr>
-            <w:tcW w:w="1551" w:type="dxa"/>
-          </w:tcPr>
-          <w:p>
-            <w:pPr>
-              <w:jc w:val="both"/>
-              <w:rPr>
-                <w:rFonts w:ascii="Palatino Linotype" w:hAnsi="Palatino Linotype"/>
-                <w:sz w:val="20"/>
-                <w:szCs w:val="20"/>
-              </w:rPr>
-            </w:pPr>
-            <w:r>
-              <w:rPr>
-                <w:rFonts w:ascii="Palatino Linotype" w:hAnsi="Palatino Linotype"/>
+            <w:tcW w:w="1496" w:type="dxa"/>
+            <w:tcBorders>
+              <w:bottom w:val="single" w:sz="12" w:space="0" w:color="A100FF"/>
+              <w:right w:val="single" w:sz="12" w:space="0" w:color="A100FF"/>
+            </w:tcBorders>
+            <w:vAlign w:val="center"/>
+          </w:tcPr>
+          <w:p>
+            <w:pPr>
+              <w:jc w:val="center"/>
+              <w:rPr>
+                <w:rFonts w:ascii="Palatino Linotype" w:hAnsi="Palatino Linotype"/>
+                <w:b/>
+                <w:bCs/>
+                <w:sz w:val="20"/>
+                <w:szCs w:val="20"/>
+              </w:rPr>
+            </w:pPr>
+            <w:r>
+              <w:rPr>
+                <w:rFonts w:ascii="Palatino Linotype" w:hAnsi="Palatino Linotype"/>
+                <w:b/>
+                <w:bCs/>
                 <w:sz w:val="20"/>
                 <w:szCs w:val="20"/>
               </w:rPr>
@@ -217,20 +237,30 @@
         </w:tc>
         <w:tc>
           <w:tcPr>
-            <w:tcW w:w="3228" w:type="dxa"/>
-          </w:tcPr>
-          <w:p>
-            <w:pPr>
-              <w:jc w:val="both"/>
-              <w:rPr>
-                <w:rFonts w:ascii="Palatino Linotype" w:hAnsi="Palatino Linotype"/>
-                <w:sz w:val="20"/>
-                <w:szCs w:val="20"/>
-              </w:rPr>
-            </w:pPr>
-            <w:r>
-              <w:rPr>
-                <w:rFonts w:ascii="Palatino Linotype" w:hAnsi="Palatino Linotype"/>
+            <w:tcW w:w="1447" w:type="dxa"/>
+            <w:tcBorders>
+              <w:left w:val="single" w:sz="12" w:space="0" w:color="A100FF"/>
+              <w:bottom w:val="single" w:sz="12" w:space="0" w:color="A100FF"/>
+              <w:right w:val="single" w:sz="4" w:space="0" w:color="A100FF"/>
+            </w:tcBorders>
+            <w:vAlign w:val="center"/>
+          </w:tcPr>
+          <w:p>
+            <w:pPr>
+              <w:jc w:val="center"/>
+              <w:rPr>
+                <w:rFonts w:ascii="Palatino Linotype" w:hAnsi="Palatino Linotype"/>
+                <w:b/>
+                <w:bCs/>
+                <w:sz w:val="20"/>
+                <w:szCs w:val="20"/>
+              </w:rPr>
+            </w:pPr>
+            <w:r>
+              <w:rPr>
+                <w:rFonts w:ascii="Palatino Linotype" w:hAnsi="Palatino Linotype"/>
+                <w:b/>
+                <w:bCs/>
                 <w:sz w:val="20"/>
                 <w:szCs w:val="20"/>
               </w:rPr>
@@ -240,20 +270,95 @@
         </w:tc>
         <w:tc>
           <w:tcPr>
-            <w:tcW w:w="900" w:type="dxa"/>
-          </w:tcPr>
-          <w:p>
-            <w:pPr>
-              <w:jc w:val="both"/>
-              <w:rPr>
-                <w:rFonts w:ascii="Palatino Linotype" w:hAnsi="Palatino Linotype"/>
-                <w:sz w:val="20"/>
-                <w:szCs w:val="20"/>
-              </w:rPr>
-            </w:pPr>
-            <w:r>
-              <w:rPr>
-                <w:rFonts w:ascii="Palatino Linotype" w:hAnsi="Palatino Linotype"/>
+            <w:tcW w:w="1276" w:type="dxa"/>
+            <w:tcBorders>
+              <w:left w:val="single" w:sz="4" w:space="0" w:color="A100FF"/>
+              <w:bottom w:val="single" w:sz="12" w:space="0" w:color="A100FF"/>
+              <w:right w:val="single" w:sz="4" w:space="0" w:color="A100FF"/>
+            </w:tcBorders>
+            <w:vAlign w:val="center"/>
+          </w:tcPr>
+          <w:p>
+            <w:pPr>
+              <w:jc w:val="center"/>
+              <w:rPr>
+                <w:rFonts w:ascii="Palatino Linotype" w:hAnsi="Palatino Linotype"/>
+                <w:b/>
+                <w:bCs/>
+                <w:sz w:val="20"/>
+                <w:szCs w:val="20"/>
+              </w:rPr>
+            </w:pPr>
+            <w:r>
+              <w:rPr>
+                <w:rFonts w:ascii="Palatino Linotype" w:hAnsi="Palatino Linotype"/>
+                <w:b/>
+                <w:bCs/>
+                <w:sz w:val="20"/>
+                <w:szCs w:val="20"/>
+              </w:rPr>
+              <w:t>Número problemas</w:t>
+            </w:r>
+          </w:p>
+        </w:tc>
+        <w:tc>
+          <w:tcPr>
+            <w:tcW w:w="1418" w:type="dxa"/>
+            <w:tcBorders>
+              <w:left w:val="single" w:sz="4" w:space="0" w:color="A100FF"/>
+              <w:bottom w:val="single" w:sz="12" w:space="0" w:color="A100FF"/>
+              <w:right w:val="single" w:sz="4" w:space="0" w:color="A100FF"/>
+            </w:tcBorders>
+          </w:tcPr>
+          <w:p>
+            <w:pPr>
+              <w:jc w:val="center"/>
+              <w:rPr>
+                <w:rFonts w:ascii="Palatino Linotype" w:hAnsi="Palatino Linotype"/>
+                <w:b/>
+                <w:bCs/>
+                <w:sz w:val="20"/>
+                <w:szCs w:val="20"/>
+              </w:rPr>
+            </w:pPr>
+            <w:r>
+              <w:rPr>
+                <w:rFonts w:ascii="Palatino Linotype" w:hAnsi="Palatino Linotype"/>
+                <w:b/>
+                <w:bCs/>
+                <w:sz w:val="20"/>
+                <w:szCs w:val="20"/>
+              </w:rPr>
+              <w:t>Intentos por problema</w:t>
+            </w:r>
+          </w:p>
+        </w:tc>
+        <w:tc>
+          <w:tcPr>
+            <w:tcW w:w="1134" w:type="dxa"/>
+            <w:tcBorders>
+              <w:left w:val="single" w:sz="4" w:space="0" w:color="A100FF"/>
+              <w:bottom w:val="single" w:sz="12" w:space="0" w:color="A100FF"/>
+              <w:right w:val="single" w:sz="4" w:space="0" w:color="A100FF"/>
+            </w:tcBorders>
+            <w:vAlign w:val="center"/>
+          </w:tcPr>
+          <w:p>
+            <w:pPr>
+              <w:jc w:val="center"/>
+              <w:rPr>
+                <w:rFonts w:ascii="Palatino Linotype" w:hAnsi="Palatino Linotype"/>
+                <w:b/>
+                <w:bCs/>
+                <w:sz w:val="20"/>
+                <w:szCs w:val="20"/>
+              </w:rPr>
+            </w:pPr>
+            <w:r>
+              <w:rPr>
+                <w:rFonts w:ascii="Palatino Linotype" w:hAnsi="Palatino Linotype"/>
+                <w:b/>
+                <w:bCs/>
                 <w:sz w:val="20"/>
                 <w:szCs w:val="20"/>
               </w:rPr>
@@ -263,43 +368,62 @@
         </w:tc>
         <w:tc>
           <w:tcPr>
-            <w:tcW w:w="1129" w:type="dxa"/>
-          </w:tcPr>
-          <w:p>
-            <w:pPr>
-              <w:jc w:val="both"/>
-              <w:rPr>
-                <w:rFonts w:ascii="Palatino Linotype" w:hAnsi="Palatino Linotype"/>
-                <w:sz w:val="20"/>
-                <w:szCs w:val="20"/>
-              </w:rPr>
-            </w:pPr>
-            <w:r>
-              <w:rPr>
-                <w:rFonts w:ascii="Palatino Linotype" w:hAnsi="Palatino Linotype"/>
-                <w:sz w:val="20"/>
-                <w:szCs w:val="20"/>
-              </w:rPr>
-              <w:t>Idiomas</w:t>
-            </w:r>
-          </w:p>
-        </w:tc>
-        <w:tc>
-          <w:tcPr>
-            <w:tcW w:w="1686" w:type="dxa"/>
-          </w:tcPr>
-          <w:p>
-            <w:pPr>
-              <w:jc w:val="both"/>
-              <w:rPr>
-                <w:rFonts w:ascii="Palatino Linotype" w:hAnsi="Palatino Linotype"/>
-                <w:sz w:val="20"/>
-                <w:szCs w:val="20"/>
-              </w:rPr>
-            </w:pPr>
-            <w:r>
-              <w:rPr>
-                <w:rFonts w:ascii="Palatino Linotype" w:hAnsi="Palatino Linotype"/>
+            <w:tcW w:w="1134" w:type="dxa"/>
+            <w:tcBorders>
+              <w:left w:val="single" w:sz="4" w:space="0" w:color="A100FF"/>
+              <w:bottom w:val="single" w:sz="12" w:space="0" w:color="A100FF"/>
+              <w:right w:val="single" w:sz="4" w:space="0" w:color="A100FF"/>
+            </w:tcBorders>
+            <w:vAlign w:val="center"/>
+          </w:tcPr>
+          <w:p>
+            <w:pPr>
+              <w:jc w:val="center"/>
+              <w:rPr>
+                <w:rFonts w:ascii="Palatino Linotype" w:hAnsi="Palatino Linotype"/>
+                <w:b/>
+                <w:bCs/>
+                <w:sz w:val="20"/>
+                <w:szCs w:val="20"/>
+              </w:rPr>
+            </w:pPr>
+            <w:r>
+              <w:rPr>
+                <w:rFonts w:ascii="Palatino Linotype" w:hAnsi="Palatino Linotype"/>
+                <w:b/>
+                <w:bCs/>
+                <w:sz w:val="20"/>
+                <w:szCs w:val="20"/>
+              </w:rPr>
+              <w:t>Idioma</w:t>
+            </w:r>
+          </w:p>
+        </w:tc>
+        <w:tc>
+          <w:tcPr>
+            <w:tcW w:w="815" w:type="dxa"/>
+            <w:tcBorders>
+              <w:left w:val="single" w:sz="4" w:space="0" w:color="A100FF"/>
+              <w:bottom w:val="single" w:sz="12" w:space="0" w:color="A100FF"/>
+            </w:tcBorders>
+            <w:vAlign w:val="center"/>
+          </w:tcPr>
+          <w:p>
+            <w:pPr>
+              <w:jc w:val="center"/>
+              <w:rPr>
+                <w:rFonts w:ascii="Palatino Linotype" w:hAnsi="Palatino Linotype"/>
+                <w:b/>
+                <w:bCs/>
+                <w:sz w:val="20"/>
+                <w:szCs w:val="20"/>
+              </w:rPr>
+            </w:pPr>
+            <w:r>
+              <w:rPr>
+                <w:rFonts w:ascii="Palatino Linotype" w:hAnsi="Palatino Linotype"/>
+                <w:b/>
+                <w:bCs/>
                 <w:sz w:val="20"/>
                 <w:szCs w:val="20"/>
               </w:rPr>
@@ -309,9 +433,51 @@
         </w:tc>
       </w:tr>
       <w:tr>
-        <w:tc>
-          <w:tcPr>
-            <w:tcW w:w="1551" w:type="dxa"/>
+        <w:trPr>
+          <w:trHeight w:val="711"/>
+        </w:trPr>
+        <w:tc>
+          <w:tcPr>
+            <w:tcW w:w="1496" w:type="dxa"/>
+            <w:vMerge w:val="restart"/>
+            <w:tcBorders>
+              <w:top w:val="single" w:sz="12" w:space="0" w:color="A100FF"/>
+              <w:right w:val="single" w:sz="12" w:space="0" w:color="A100FF"/>
+            </w:tcBorders>
+            <w:shd w:val="clear" w:color="auto" w:fill="auto"/>
+            <w:vAlign w:val="center"/>
+          </w:tcPr>
+          <w:p>
+            <w:pPr>
+              <w:jc w:val="center"/>
+              <w:rPr>
+                <w:rFonts w:ascii="Palatino Linotype" w:hAnsi="Palatino Linotype"/>
+                <w:sz w:val="20"/>
+                <w:szCs w:val="20"/>
+              </w:rPr>
+            </w:pPr>
+            <w:proofErr w:type="spellStart"/>
+            <w:r>
+              <w:rPr>
+                <w:rFonts w:ascii="Palatino Linotype" w:hAnsi="Palatino Linotype"/>
+                <w:sz w:val="20"/>
+                <w:szCs w:val="20"/>
+              </w:rPr>
+              <w:t>HumanEval</w:t>
+            </w:r>
+            <w:proofErr w:type="spellEnd"/>
+          </w:p>
+        </w:tc>
+        <w:tc>
+          <w:tcPr>
+            <w:tcW w:w="1447" w:type="dxa"/>
+            <w:vMerge w:val="restart"/>
+            <w:tcBorders>
+              <w:top w:val="single" w:sz="12" w:space="0" w:color="A100FF"/>
+              <w:left w:val="single" w:sz="12" w:space="0" w:color="A100FF"/>
+              <w:right w:val="single" w:sz="4" w:space="0" w:color="A100FF"/>
+            </w:tcBorders>
+            <w:shd w:val="clear" w:color="auto" w:fill="auto"/>
           </w:tcPr>
           <w:p>
             <w:pPr>
@@ -322,48 +488,92 @@
                 <w:szCs w:val="20"/>
               </w:rPr>
             </w:pPr>
-            <w:proofErr w:type="spellStart"/>
-            <w:r>
-              <w:rPr>
-                <w:rFonts w:ascii="Palatino Linotype" w:hAnsi="Palatino Linotype"/>
-                <w:sz w:val="20"/>
-                <w:szCs w:val="20"/>
-              </w:rPr>
-              <w:t>HumanEval</w:t>
-            </w:r>
-            <w:proofErr w:type="spellEnd"/>
-          </w:p>
-        </w:tc>
-        <w:tc>
-          <w:tcPr>
-            <w:tcW w:w="3228" w:type="dxa"/>
-          </w:tcPr>
-          <w:p>
-            <w:pPr>
-              <w:jc w:val="both"/>
-              <w:rPr>
-                <w:rFonts w:ascii="Palatino Linotype" w:hAnsi="Palatino Linotype"/>
-                <w:sz w:val="20"/>
-                <w:szCs w:val="20"/>
-              </w:rPr>
-            </w:pPr>
-            <w:r>
-              <w:rPr>
-                <w:rFonts w:ascii="Palatino Linotype" w:hAnsi="Palatino Linotype"/>
-                <w:sz w:val="20"/>
-                <w:szCs w:val="20"/>
-              </w:rPr>
-              <w:t>Problemas sencillos de competiciones de programación. Casos teóricos</w:t>
-            </w:r>
-          </w:p>
-        </w:tc>
-        <w:tc>
-          <w:tcPr>
-            <w:tcW w:w="900" w:type="dxa"/>
-          </w:tcPr>
-          <w:p>
-            <w:pPr>
-              <w:jc w:val="both"/>
+            <w:r>
+              <w:rPr>
+                <w:rFonts w:ascii="Palatino Linotype" w:hAnsi="Palatino Linotype"/>
+                <w:sz w:val="20"/>
+                <w:szCs w:val="20"/>
+              </w:rPr>
+              <w:t>Problemas sencillos escogidos de competiciones de programación. Casos teóricos.</w:t>
+            </w:r>
+          </w:p>
+        </w:tc>
+        <w:tc>
+          <w:tcPr>
+            <w:tcW w:w="1276" w:type="dxa"/>
+            <w:vMerge w:val="restart"/>
+            <w:tcBorders>
+              <w:top w:val="single" w:sz="12" w:space="0" w:color="A100FF"/>
+              <w:left w:val="single" w:sz="4" w:space="0" w:color="A100FF"/>
+              <w:right w:val="single" w:sz="4" w:space="0" w:color="A100FF"/>
+            </w:tcBorders>
+            <w:shd w:val="clear" w:color="auto" w:fill="auto"/>
+            <w:vAlign w:val="center"/>
+          </w:tcPr>
+          <w:p>
+            <w:pPr>
+              <w:jc w:val="center"/>
+              <w:rPr>
+                <w:rFonts w:ascii="Palatino Linotype" w:hAnsi="Palatino Linotype"/>
+                <w:sz w:val="20"/>
+                <w:szCs w:val="20"/>
+              </w:rPr>
+            </w:pPr>
+            <w:r>
+              <w:rPr>
+                <w:rFonts w:ascii="Palatino Linotype" w:hAnsi="Palatino Linotype"/>
+                <w:sz w:val="20"/>
+                <w:szCs w:val="20"/>
+              </w:rPr>
+              <w:t>5</w:t>
+            </w:r>
+          </w:p>
+        </w:tc>
+        <w:tc>
+          <w:tcPr>
+            <w:tcW w:w="1418" w:type="dxa"/>
+            <w:vMerge w:val="restart"/>
+            <w:tcBorders>
+              <w:top w:val="single" w:sz="12" w:space="0" w:color="A100FF"/>
+              <w:left w:val="single" w:sz="4" w:space="0" w:color="A100FF"/>
+              <w:right w:val="single" w:sz="4" w:space="0" w:color="A100FF"/>
+            </w:tcBorders>
+            <w:vAlign w:val="center"/>
+          </w:tcPr>
+          <w:p>
+            <w:pPr>
+              <w:jc w:val="center"/>
+              <w:rPr>
+                <w:rFonts w:ascii="Palatino Linotype" w:hAnsi="Palatino Linotype"/>
+                <w:sz w:val="20"/>
+                <w:szCs w:val="20"/>
+              </w:rPr>
+            </w:pPr>
+            <w:r>
+              <w:rPr>
+                <w:rFonts w:ascii="Palatino Linotype" w:hAnsi="Palatino Linotype"/>
+                <w:sz w:val="20"/>
+                <w:szCs w:val="20"/>
+              </w:rPr>
+              <w:t>10</w:t>
+            </w:r>
+          </w:p>
+        </w:tc>
+        <w:tc>
+          <w:tcPr>
+            <w:tcW w:w="1134" w:type="dxa"/>
+            <w:tcBorders>
+              <w:top w:val="single" w:sz="12" w:space="0" w:color="A100FF"/>
+              <w:left w:val="single" w:sz="4" w:space="0" w:color="A100FF"/>
+              <w:bottom w:val="single" w:sz="4" w:space="0" w:color="A100FF"/>
+              <w:right w:val="single" w:sz="4" w:space="0" w:color="A100FF"/>
+            </w:tcBorders>
+            <w:shd w:val="clear" w:color="auto" w:fill="auto"/>
+            <w:vAlign w:val="center"/>
+          </w:tcPr>
+          <w:p>
+            <w:pPr>
+              <w:jc w:val="center"/>
               <w:rPr>
                 <w:rFonts w:ascii="Palatino Linotype" w:hAnsi="Palatino Linotype"/>
                 <w:sz w:val="20"/>
@@ -382,11 +592,19 @@
         </w:tc>
         <w:tc>
           <w:tcPr>
-            <w:tcW w:w="1129" w:type="dxa"/>
-          </w:tcPr>
-          <w:p>
-            <w:pPr>
-              <w:jc w:val="both"/>
+            <w:tcW w:w="1134" w:type="dxa"/>
+            <w:tcBorders>
+              <w:top w:val="single" w:sz="12" w:space="0" w:color="A100FF"/>
+              <w:left w:val="single" w:sz="4" w:space="0" w:color="A100FF"/>
+              <w:bottom w:val="single" w:sz="4" w:space="0" w:color="A100FF"/>
+              <w:right w:val="single" w:sz="4" w:space="0" w:color="A100FF"/>
+            </w:tcBorders>
+            <w:shd w:val="clear" w:color="auto" w:fill="auto"/>
+            <w:vAlign w:val="center"/>
+          </w:tcPr>
+          <w:p>
+            <w:pPr>
+              <w:jc w:val="center"/>
               <w:rPr>
                 <w:rFonts w:ascii="Palatino Linotype" w:hAnsi="Palatino Linotype"/>
                 <w:sz w:val="20"/>
@@ -405,11 +623,18 @@
         </w:tc>
         <w:tc>
           <w:tcPr>
-            <w:tcW w:w="1686" w:type="dxa"/>
-          </w:tcPr>
-          <w:p>
-            <w:pPr>
-              <w:jc w:val="both"/>
+            <w:tcW w:w="815" w:type="dxa"/>
+            <w:tcBorders>
+              <w:top w:val="single" w:sz="12" w:space="0" w:color="A100FF"/>
+              <w:left w:val="single" w:sz="4" w:space="0" w:color="A100FF"/>
+              <w:bottom w:val="single" w:sz="4" w:space="0" w:color="A100FF"/>
+            </w:tcBorders>
+            <w:shd w:val="clear" w:color="auto" w:fill="auto"/>
+            <w:vAlign w:val="center"/>
+          </w:tcPr>
+          <w:p>
+            <w:pPr>
+              <w:jc w:val="center"/>
               <w:rPr>
                 <w:rFonts w:ascii="Palatino Linotype" w:hAnsi="Palatino Linotype"/>
                 <w:sz w:val="20"/>
@@ -430,7 +655,36 @@
       <w:tr>
         <w:tc>
           <w:tcPr>
-            <w:tcW w:w="1551" w:type="dxa"/>
+            <w:tcW w:w="1496" w:type="dxa"/>
+            <w:vMerge/>
+            <w:tcBorders>
+              <w:bottom w:val="single" w:sz="12" w:space="0" w:color="A100FF"/>
+              <w:right w:val="single" w:sz="12" w:space="0" w:color="A100FF"/>
+            </w:tcBorders>
+            <w:shd w:val="clear" w:color="auto" w:fill="auto"/>
+            <w:vAlign w:val="center"/>
+          </w:tcPr>
+          <w:p>
+            <w:pPr>
+              <w:jc w:val="center"/>
+              <w:rPr>
+                <w:rFonts w:ascii="Palatino Linotype" w:hAnsi="Palatino Linotype"/>
+                <w:sz w:val="20"/>
+                <w:szCs w:val="20"/>
+              </w:rPr>
+            </w:pPr>
+          </w:p>
+        </w:tc>
+        <w:tc>
+          <w:tcPr>
+            <w:tcW w:w="1447" w:type="dxa"/>
+            <w:vMerge/>
+            <w:tcBorders>
+              <w:left w:val="single" w:sz="12" w:space="0" w:color="A100FF"/>
+              <w:bottom w:val="single" w:sz="4" w:space="0" w:color="A100FF"/>
+              <w:right w:val="single" w:sz="4" w:space="0" w:color="A100FF"/>
+            </w:tcBorders>
+            <w:shd w:val="clear" w:color="auto" w:fill="auto"/>
           </w:tcPr>
           <w:p>
             <w:pPr>
@@ -441,115 +695,192 @@
                 <w:szCs w:val="20"/>
               </w:rPr>
             </w:pPr>
-            <w:proofErr w:type="spellStart"/>
-            <w:r>
-              <w:rPr>
-                <w:rFonts w:ascii="Palatino Linotype" w:hAnsi="Palatino Linotype"/>
-                <w:sz w:val="20"/>
-                <w:szCs w:val="20"/>
-              </w:rPr>
-              <w:t>Rota_viagem</w:t>
-            </w:r>
-            <w:proofErr w:type="spellEnd"/>
-          </w:p>
-        </w:tc>
-        <w:tc>
-          <w:tcPr>
-            <w:tcW w:w="3228" w:type="dxa"/>
-          </w:tcPr>
-          <w:p>
-            <w:pPr>
-              <w:jc w:val="both"/>
-              <w:rPr>
-                <w:rFonts w:ascii="Palatino Linotype" w:hAnsi="Palatino Linotype"/>
-                <w:sz w:val="20"/>
-                <w:szCs w:val="20"/>
-              </w:rPr>
-            </w:pPr>
-            <w:r>
-              <w:rPr>
-                <w:rFonts w:ascii="Palatino Linotype" w:hAnsi="Palatino Linotype"/>
-                <w:sz w:val="20"/>
-                <w:szCs w:val="20"/>
-              </w:rPr>
-              <w:t>Problemas de gestión de archivos y escoger entre diferentes clases</w:t>
-            </w:r>
-          </w:p>
-        </w:tc>
-        <w:tc>
-          <w:tcPr>
-            <w:tcW w:w="900" w:type="dxa"/>
-          </w:tcPr>
-          <w:p>
-            <w:pPr>
-              <w:jc w:val="both"/>
-              <w:rPr>
-                <w:rFonts w:ascii="Palatino Linotype" w:hAnsi="Palatino Linotype"/>
-                <w:sz w:val="20"/>
-                <w:szCs w:val="20"/>
-              </w:rPr>
-            </w:pPr>
-            <w:r>
-              <w:rPr>
-                <w:rFonts w:ascii="Palatino Linotype" w:hAnsi="Palatino Linotype"/>
-                <w:sz w:val="20"/>
-                <w:szCs w:val="20"/>
-              </w:rPr>
-              <w:t>Codex</w:t>
-            </w:r>
-          </w:p>
-        </w:tc>
-        <w:tc>
-          <w:tcPr>
-            <w:tcW w:w="1129" w:type="dxa"/>
-          </w:tcPr>
-          <w:p>
-            <w:pPr>
-              <w:jc w:val="both"/>
-              <w:rPr>
-                <w:rFonts w:ascii="Palatino Linotype" w:hAnsi="Palatino Linotype"/>
-                <w:sz w:val="20"/>
-                <w:szCs w:val="20"/>
-              </w:rPr>
-            </w:pPr>
-            <w:r>
-              <w:rPr>
-                <w:rFonts w:ascii="Palatino Linotype" w:hAnsi="Palatino Linotype"/>
-                <w:sz w:val="20"/>
-                <w:szCs w:val="20"/>
-              </w:rPr>
-              <w:t>ENG/ESP</w:t>
-            </w:r>
-          </w:p>
-        </w:tc>
-        <w:tc>
-          <w:tcPr>
-            <w:tcW w:w="1686" w:type="dxa"/>
-          </w:tcPr>
-          <w:p>
-            <w:pPr>
-              <w:jc w:val="both"/>
-              <w:rPr>
-                <w:rFonts w:ascii="Palatino Linotype" w:hAnsi="Palatino Linotype"/>
-                <w:sz w:val="20"/>
-                <w:szCs w:val="20"/>
-              </w:rPr>
-            </w:pPr>
-            <w:r>
-              <w:rPr>
-                <w:rFonts w:ascii="Palatino Linotype" w:hAnsi="Palatino Linotype"/>
-                <w:sz w:val="20"/>
-                <w:szCs w:val="20"/>
-              </w:rPr>
-              <w:t>OK</w:t>
+          </w:p>
+        </w:tc>
+        <w:tc>
+          <w:tcPr>
+            <w:tcW w:w="1276" w:type="dxa"/>
+            <w:vMerge/>
+            <w:tcBorders>
+              <w:left w:val="single" w:sz="4" w:space="0" w:color="A100FF"/>
+              <w:bottom w:val="single" w:sz="4" w:space="0" w:color="A100FF"/>
+              <w:right w:val="single" w:sz="4" w:space="0" w:color="A100FF"/>
+            </w:tcBorders>
+            <w:shd w:val="clear" w:color="auto" w:fill="auto"/>
+            <w:vAlign w:val="center"/>
+          </w:tcPr>
+          <w:p>
+            <w:pPr>
+              <w:jc w:val="center"/>
+              <w:rPr>
+                <w:rFonts w:ascii="Palatino Linotype" w:hAnsi="Palatino Linotype"/>
+                <w:sz w:val="20"/>
+                <w:szCs w:val="20"/>
+              </w:rPr>
+            </w:pPr>
+          </w:p>
+        </w:tc>
+        <w:tc>
+          <w:tcPr>
+            <w:tcW w:w="1418" w:type="dxa"/>
+            <w:vMerge/>
+            <w:tcBorders>
+              <w:left w:val="single" w:sz="4" w:space="0" w:color="A100FF"/>
+              <w:bottom w:val="single" w:sz="4" w:space="0" w:color="A100FF"/>
+              <w:right w:val="single" w:sz="4" w:space="0" w:color="A100FF"/>
+            </w:tcBorders>
+            <w:vAlign w:val="center"/>
+          </w:tcPr>
+          <w:p>
+            <w:pPr>
+              <w:jc w:val="center"/>
+              <w:rPr>
+                <w:rFonts w:ascii="Palatino Linotype" w:hAnsi="Palatino Linotype"/>
+                <w:sz w:val="20"/>
+                <w:szCs w:val="20"/>
+              </w:rPr>
+            </w:pPr>
+          </w:p>
+        </w:tc>
+        <w:tc>
+          <w:tcPr>
+            <w:tcW w:w="1134" w:type="dxa"/>
+            <w:tcBorders>
+              <w:top w:val="single" w:sz="4" w:space="0" w:color="A100FF"/>
+              <w:left w:val="single" w:sz="4" w:space="0" w:color="A100FF"/>
+              <w:bottom w:val="single" w:sz="4" w:space="0" w:color="A100FF"/>
+              <w:right w:val="single" w:sz="4" w:space="0" w:color="A100FF"/>
+            </w:tcBorders>
+            <w:shd w:val="clear" w:color="auto" w:fill="auto"/>
+            <w:vAlign w:val="center"/>
+          </w:tcPr>
+          <w:p>
+            <w:pPr>
+              <w:jc w:val="center"/>
+              <w:rPr>
+                <w:rFonts w:ascii="Palatino Linotype" w:hAnsi="Palatino Linotype"/>
+                <w:sz w:val="20"/>
+                <w:szCs w:val="20"/>
+              </w:rPr>
+            </w:pPr>
+            <w:r>
+              <w:rPr>
+                <w:rFonts w:ascii="Palatino Linotype" w:hAnsi="Palatino Linotype"/>
+                <w:sz w:val="20"/>
+                <w:szCs w:val="20"/>
+              </w:rPr>
+              <w:t>GPT Neo</w:t>
+            </w:r>
+          </w:p>
+        </w:tc>
+        <w:tc>
+          <w:tcPr>
+            <w:tcW w:w="1134" w:type="dxa"/>
+            <w:tcBorders>
+              <w:top w:val="single" w:sz="4" w:space="0" w:color="A100FF"/>
+              <w:left w:val="single" w:sz="4" w:space="0" w:color="A100FF"/>
+              <w:bottom w:val="single" w:sz="4" w:space="0" w:color="A100FF"/>
+              <w:right w:val="single" w:sz="4" w:space="0" w:color="A100FF"/>
+            </w:tcBorders>
+            <w:shd w:val="clear" w:color="auto" w:fill="auto"/>
+            <w:vAlign w:val="center"/>
+          </w:tcPr>
+          <w:p>
+            <w:pPr>
+              <w:jc w:val="center"/>
+              <w:rPr>
+                <w:rFonts w:ascii="Palatino Linotype" w:hAnsi="Palatino Linotype"/>
+                <w:sz w:val="20"/>
+                <w:szCs w:val="20"/>
+              </w:rPr>
+            </w:pPr>
+            <w:r>
+              <w:rPr>
+                <w:rFonts w:ascii="Palatino Linotype" w:hAnsi="Palatino Linotype"/>
+                <w:sz w:val="20"/>
+                <w:szCs w:val="20"/>
+              </w:rPr>
+              <w:t>ENG</w:t>
+            </w:r>
+          </w:p>
+        </w:tc>
+        <w:tc>
+          <w:tcPr>
+            <w:tcW w:w="815" w:type="dxa"/>
+            <w:tcBorders>
+              <w:top w:val="single" w:sz="4" w:space="0" w:color="A100FF"/>
+              <w:left w:val="single" w:sz="4" w:space="0" w:color="A100FF"/>
+              <w:bottom w:val="single" w:sz="4" w:space="0" w:color="A100FF"/>
+            </w:tcBorders>
+            <w:shd w:val="clear" w:color="auto" w:fill="auto"/>
+            <w:vAlign w:val="center"/>
+          </w:tcPr>
+          <w:p>
+            <w:pPr>
+              <w:jc w:val="center"/>
+              <w:rPr>
+                <w:rFonts w:ascii="Palatino Linotype" w:hAnsi="Palatino Linotype"/>
+                <w:sz w:val="20"/>
+                <w:szCs w:val="20"/>
+              </w:rPr>
+            </w:pPr>
+            <w:r>
+              <w:rPr>
+                <w:rFonts w:ascii="Palatino Linotype" w:hAnsi="Palatino Linotype"/>
+                <w:sz w:val="20"/>
+                <w:szCs w:val="20"/>
+              </w:rPr>
+              <w:t>KO</w:t>
             </w:r>
           </w:p>
         </w:tc>
       </w:tr>
       <w:tr>
-        <w:tc>
-          <w:tcPr>
-            <w:tcW w:w="1551" w:type="dxa"/>
+        <w:trPr>
+          <w:trHeight w:val="633"/>
+        </w:trPr>
+        <w:tc>
+          <w:tcPr>
+            <w:tcW w:w="1496" w:type="dxa"/>
+            <w:vMerge w:val="restart"/>
+            <w:tcBorders>
+              <w:top w:val="single" w:sz="12" w:space="0" w:color="A100FF"/>
+              <w:right w:val="single" w:sz="12" w:space="0" w:color="A100FF"/>
+            </w:tcBorders>
+            <w:shd w:val="clear" w:color="auto" w:fill="auto"/>
+            <w:vAlign w:val="center"/>
+          </w:tcPr>
+          <w:p>
+            <w:pPr>
+              <w:jc w:val="center"/>
+              <w:rPr>
+                <w:rFonts w:ascii="Palatino Linotype" w:hAnsi="Palatino Linotype"/>
+                <w:sz w:val="20"/>
+                <w:szCs w:val="20"/>
+              </w:rPr>
+            </w:pPr>
+            <w:proofErr w:type="spellStart"/>
+            <w:r>
+              <w:rPr>
+                <w:rFonts w:ascii="Palatino Linotype" w:hAnsi="Palatino Linotype"/>
+                <w:sz w:val="20"/>
+                <w:szCs w:val="20"/>
+              </w:rPr>
+              <w:t>Rota_viagem</w:t>
+            </w:r>
+            <w:proofErr w:type="spellEnd"/>
+          </w:p>
+        </w:tc>
+        <w:tc>
+          <w:tcPr>
+            <w:tcW w:w="1447" w:type="dxa"/>
+            <w:vMerge w:val="restart"/>
+            <w:tcBorders>
+              <w:top w:val="single" w:sz="4" w:space="0" w:color="A100FF"/>
+              <w:left w:val="single" w:sz="12" w:space="0" w:color="A100FF"/>
+              <w:right w:val="single" w:sz="4" w:space="0" w:color="A100FF"/>
+            </w:tcBorders>
+            <w:shd w:val="clear" w:color="auto" w:fill="auto"/>
           </w:tcPr>
           <w:p>
             <w:pPr>
@@ -560,48 +891,92 @@
                 <w:szCs w:val="20"/>
               </w:rPr>
             </w:pPr>
-            <w:proofErr w:type="spellStart"/>
-            <w:r>
-              <w:rPr>
-                <w:rFonts w:ascii="Palatino Linotype" w:hAnsi="Palatino Linotype"/>
-                <w:sz w:val="20"/>
-                <w:szCs w:val="20"/>
-              </w:rPr>
-              <w:t>Flask</w:t>
-            </w:r>
-            <w:proofErr w:type="spellEnd"/>
-          </w:p>
-        </w:tc>
-        <w:tc>
-          <w:tcPr>
-            <w:tcW w:w="3228" w:type="dxa"/>
-          </w:tcPr>
-          <w:p>
-            <w:pPr>
-              <w:jc w:val="both"/>
-              <w:rPr>
-                <w:rFonts w:ascii="Palatino Linotype" w:hAnsi="Palatino Linotype"/>
-                <w:sz w:val="20"/>
-                <w:szCs w:val="20"/>
-              </w:rPr>
-            </w:pPr>
-            <w:r>
-              <w:rPr>
-                <w:rFonts w:ascii="Palatino Linotype" w:hAnsi="Palatino Linotype"/>
-                <w:sz w:val="20"/>
-                <w:szCs w:val="20"/>
-              </w:rPr>
-              <w:t>Problemas más complejos en los que se definen métodos GET/POST</w:t>
-            </w:r>
-          </w:p>
-        </w:tc>
-        <w:tc>
-          <w:tcPr>
-            <w:tcW w:w="900" w:type="dxa"/>
-          </w:tcPr>
-          <w:p>
-            <w:pPr>
-              <w:jc w:val="both"/>
+            <w:r>
+              <w:rPr>
+                <w:rFonts w:ascii="Palatino Linotype" w:hAnsi="Palatino Linotype"/>
+                <w:sz w:val="20"/>
+                <w:szCs w:val="20"/>
+              </w:rPr>
+              <w:t>Problemas de gestión de archivos y escoger entre diferentes clases.</w:t>
+            </w:r>
+          </w:p>
+        </w:tc>
+        <w:tc>
+          <w:tcPr>
+            <w:tcW w:w="1276" w:type="dxa"/>
+            <w:vMerge w:val="restart"/>
+            <w:tcBorders>
+              <w:top w:val="single" w:sz="4" w:space="0" w:color="A100FF"/>
+              <w:left w:val="single" w:sz="4" w:space="0" w:color="A100FF"/>
+              <w:right w:val="single" w:sz="4" w:space="0" w:color="A100FF"/>
+            </w:tcBorders>
+            <w:shd w:val="clear" w:color="auto" w:fill="auto"/>
+            <w:vAlign w:val="center"/>
+          </w:tcPr>
+          <w:p>
+            <w:pPr>
+              <w:jc w:val="center"/>
+              <w:rPr>
+                <w:rFonts w:ascii="Palatino Linotype" w:hAnsi="Palatino Linotype"/>
+                <w:sz w:val="20"/>
+                <w:szCs w:val="20"/>
+              </w:rPr>
+            </w:pPr>
+            <w:r>
+              <w:rPr>
+                <w:rFonts w:ascii="Palatino Linotype" w:hAnsi="Palatino Linotype"/>
+                <w:sz w:val="20"/>
+                <w:szCs w:val="20"/>
+              </w:rPr>
+              <w:t>3</w:t>
+            </w:r>
+          </w:p>
+        </w:tc>
+        <w:tc>
+          <w:tcPr>
+            <w:tcW w:w="1418" w:type="dxa"/>
+            <w:vMerge w:val="restart"/>
+            <w:tcBorders>
+              <w:top w:val="single" w:sz="4" w:space="0" w:color="A100FF"/>
+              <w:left w:val="single" w:sz="4" w:space="0" w:color="A100FF"/>
+              <w:right w:val="single" w:sz="4" w:space="0" w:color="A100FF"/>
+            </w:tcBorders>
+            <w:vAlign w:val="center"/>
+          </w:tcPr>
+          <w:p>
+            <w:pPr>
+              <w:jc w:val="center"/>
+              <w:rPr>
+                <w:rFonts w:ascii="Palatino Linotype" w:hAnsi="Palatino Linotype"/>
+                <w:sz w:val="20"/>
+                <w:szCs w:val="20"/>
+              </w:rPr>
+            </w:pPr>
+            <w:r>
+              <w:rPr>
+                <w:rFonts w:ascii="Palatino Linotype" w:hAnsi="Palatino Linotype"/>
+                <w:sz w:val="20"/>
+                <w:szCs w:val="20"/>
+              </w:rPr>
+              <w:t>10</w:t>
+            </w:r>
+          </w:p>
+        </w:tc>
+        <w:tc>
+          <w:tcPr>
+            <w:tcW w:w="1134" w:type="dxa"/>
+            <w:tcBorders>
+              <w:top w:val="single" w:sz="4" w:space="0" w:color="A100FF"/>
+              <w:left w:val="single" w:sz="4" w:space="0" w:color="A100FF"/>
+              <w:bottom w:val="single" w:sz="4" w:space="0" w:color="A100FF"/>
+              <w:right w:val="single" w:sz="4" w:space="0" w:color="A100FF"/>
+            </w:tcBorders>
+            <w:shd w:val="clear" w:color="auto" w:fill="auto"/>
+            <w:vAlign w:val="center"/>
+          </w:tcPr>
+          <w:p>
+            <w:pPr>
+              <w:jc w:val="center"/>
               <w:rPr>
                 <w:rFonts w:ascii="Palatino Linotype" w:hAnsi="Palatino Linotype"/>
                 <w:sz w:val="20"/>
@@ -620,11 +995,19 @@
         </w:tc>
         <w:tc>
           <w:tcPr>
-            <w:tcW w:w="1129" w:type="dxa"/>
-          </w:tcPr>
-          <w:p>
-            <w:pPr>
-              <w:jc w:val="both"/>
+            <w:tcW w:w="1134" w:type="dxa"/>
+            <w:tcBorders>
+              <w:top w:val="single" w:sz="4" w:space="0" w:color="A100FF"/>
+              <w:left w:val="single" w:sz="4" w:space="0" w:color="A100FF"/>
+              <w:bottom w:val="single" w:sz="4" w:space="0" w:color="A100FF"/>
+              <w:right w:val="single" w:sz="4" w:space="0" w:color="A100FF"/>
+            </w:tcBorders>
+            <w:shd w:val="clear" w:color="auto" w:fill="auto"/>
+            <w:vAlign w:val="center"/>
+          </w:tcPr>
+          <w:p>
+            <w:pPr>
+              <w:jc w:val="center"/>
               <w:rPr>
                 <w:rFonts w:ascii="Palatino Linotype" w:hAnsi="Palatino Linotype"/>
                 <w:sz w:val="20"/>
@@ -643,11 +1026,18 @@
         </w:tc>
         <w:tc>
           <w:tcPr>
-            <w:tcW w:w="1686" w:type="dxa"/>
-          </w:tcPr>
-          <w:p>
-            <w:pPr>
-              <w:jc w:val="both"/>
+            <w:tcW w:w="815" w:type="dxa"/>
+            <w:tcBorders>
+              <w:top w:val="single" w:sz="4" w:space="0" w:color="A100FF"/>
+              <w:left w:val="single" w:sz="4" w:space="0" w:color="A100FF"/>
+              <w:bottom w:val="single" w:sz="4" w:space="0" w:color="A100FF"/>
+            </w:tcBorders>
+            <w:shd w:val="clear" w:color="auto" w:fill="auto"/>
+            <w:vAlign w:val="center"/>
+          </w:tcPr>
+          <w:p>
+            <w:pPr>
+              <w:jc w:val="center"/>
               <w:rPr>
                 <w:rFonts w:ascii="Palatino Linotype" w:hAnsi="Palatino Linotype"/>
                 <w:sz w:val="20"/>
@@ -668,71 +1058,591 @@
       <w:tr>
         <w:tc>
           <w:tcPr>
-            <w:tcW w:w="1551" w:type="dxa"/>
+            <w:tcW w:w="1496" w:type="dxa"/>
+            <w:vMerge/>
+            <w:tcBorders>
+              <w:bottom w:val="single" w:sz="12" w:space="0" w:color="A100FF"/>
+              <w:right w:val="single" w:sz="12" w:space="0" w:color="A100FF"/>
+            </w:tcBorders>
+            <w:shd w:val="clear" w:color="auto" w:fill="auto"/>
+            <w:vAlign w:val="center"/>
+          </w:tcPr>
+          <w:p>
+            <w:pPr>
+              <w:jc w:val="center"/>
+              <w:rPr>
+                <w:rFonts w:ascii="Palatino Linotype" w:hAnsi="Palatino Linotype"/>
+                <w:sz w:val="20"/>
+                <w:szCs w:val="20"/>
+              </w:rPr>
+            </w:pPr>
+          </w:p>
+        </w:tc>
+        <w:tc>
+          <w:tcPr>
+            <w:tcW w:w="1447" w:type="dxa"/>
+            <w:vMerge/>
+            <w:tcBorders>
+              <w:left w:val="single" w:sz="12" w:space="0" w:color="A100FF"/>
+              <w:bottom w:val="single" w:sz="4" w:space="0" w:color="A100FF"/>
+              <w:right w:val="single" w:sz="4" w:space="0" w:color="A100FF"/>
+            </w:tcBorders>
+            <w:shd w:val="clear" w:color="auto" w:fill="auto"/>
           </w:tcPr>
           <w:p>
             <w:pPr>
               <w:jc w:val="both"/>
               <w:rPr>
                 <w:rFonts w:ascii="Palatino Linotype" w:hAnsi="Palatino Linotype"/>
-              </w:rPr>
-            </w:pPr>
-          </w:p>
-        </w:tc>
-        <w:tc>
-          <w:tcPr>
-            <w:tcW w:w="3228" w:type="dxa"/>
+                <w:sz w:val="20"/>
+                <w:szCs w:val="20"/>
+              </w:rPr>
+            </w:pPr>
+          </w:p>
+        </w:tc>
+        <w:tc>
+          <w:tcPr>
+            <w:tcW w:w="1276" w:type="dxa"/>
+            <w:vMerge/>
+            <w:tcBorders>
+              <w:left w:val="single" w:sz="4" w:space="0" w:color="A100FF"/>
+              <w:bottom w:val="single" w:sz="4" w:space="0" w:color="A100FF"/>
+              <w:right w:val="single" w:sz="4" w:space="0" w:color="A100FF"/>
+            </w:tcBorders>
+            <w:shd w:val="clear" w:color="auto" w:fill="auto"/>
+            <w:vAlign w:val="center"/>
+          </w:tcPr>
+          <w:p>
+            <w:pPr>
+              <w:jc w:val="center"/>
+              <w:rPr>
+                <w:rFonts w:ascii="Palatino Linotype" w:hAnsi="Palatino Linotype"/>
+                <w:sz w:val="20"/>
+                <w:szCs w:val="20"/>
+              </w:rPr>
+            </w:pPr>
+          </w:p>
+        </w:tc>
+        <w:tc>
+          <w:tcPr>
+            <w:tcW w:w="1418" w:type="dxa"/>
+            <w:vMerge/>
+            <w:tcBorders>
+              <w:left w:val="single" w:sz="4" w:space="0" w:color="A100FF"/>
+              <w:bottom w:val="single" w:sz="4" w:space="0" w:color="A100FF"/>
+              <w:right w:val="single" w:sz="4" w:space="0" w:color="A100FF"/>
+            </w:tcBorders>
+            <w:vAlign w:val="center"/>
+          </w:tcPr>
+          <w:p>
+            <w:pPr>
+              <w:jc w:val="center"/>
+              <w:rPr>
+                <w:rFonts w:ascii="Palatino Linotype" w:hAnsi="Palatino Linotype"/>
+                <w:sz w:val="20"/>
+                <w:szCs w:val="20"/>
+              </w:rPr>
+            </w:pPr>
+          </w:p>
+        </w:tc>
+        <w:tc>
+          <w:tcPr>
+            <w:tcW w:w="1134" w:type="dxa"/>
+            <w:tcBorders>
+              <w:top w:val="single" w:sz="4" w:space="0" w:color="A100FF"/>
+              <w:left w:val="single" w:sz="4" w:space="0" w:color="A100FF"/>
+              <w:bottom w:val="single" w:sz="4" w:space="0" w:color="A100FF"/>
+              <w:right w:val="single" w:sz="4" w:space="0" w:color="A100FF"/>
+            </w:tcBorders>
+            <w:shd w:val="clear" w:color="auto" w:fill="auto"/>
+            <w:vAlign w:val="center"/>
+          </w:tcPr>
+          <w:p>
+            <w:pPr>
+              <w:jc w:val="center"/>
+              <w:rPr>
+                <w:rFonts w:ascii="Palatino Linotype" w:hAnsi="Palatino Linotype"/>
+                <w:sz w:val="20"/>
+                <w:szCs w:val="20"/>
+              </w:rPr>
+            </w:pPr>
+            <w:r>
+              <w:rPr>
+                <w:rFonts w:ascii="Palatino Linotype" w:hAnsi="Palatino Linotype"/>
+                <w:sz w:val="20"/>
+                <w:szCs w:val="20"/>
+              </w:rPr>
+              <w:t>GPT Neo</w:t>
+            </w:r>
+          </w:p>
+        </w:tc>
+        <w:tc>
+          <w:tcPr>
+            <w:tcW w:w="1134" w:type="dxa"/>
+            <w:tcBorders>
+              <w:top w:val="single" w:sz="4" w:space="0" w:color="A100FF"/>
+              <w:left w:val="single" w:sz="4" w:space="0" w:color="A100FF"/>
+              <w:bottom w:val="single" w:sz="4" w:space="0" w:color="A100FF"/>
+              <w:right w:val="single" w:sz="4" w:space="0" w:color="A100FF"/>
+            </w:tcBorders>
+            <w:shd w:val="clear" w:color="auto" w:fill="auto"/>
+            <w:vAlign w:val="center"/>
+          </w:tcPr>
+          <w:p>
+            <w:pPr>
+              <w:jc w:val="center"/>
+              <w:rPr>
+                <w:rFonts w:ascii="Palatino Linotype" w:hAnsi="Palatino Linotype"/>
+                <w:sz w:val="20"/>
+                <w:szCs w:val="20"/>
+              </w:rPr>
+            </w:pPr>
+            <w:r>
+              <w:rPr>
+                <w:rFonts w:ascii="Palatino Linotype" w:hAnsi="Palatino Linotype"/>
+                <w:sz w:val="20"/>
+                <w:szCs w:val="20"/>
+              </w:rPr>
+              <w:t>ENG</w:t>
+            </w:r>
+          </w:p>
+        </w:tc>
+        <w:tc>
+          <w:tcPr>
+            <w:tcW w:w="815" w:type="dxa"/>
+            <w:tcBorders>
+              <w:top w:val="single" w:sz="4" w:space="0" w:color="A100FF"/>
+              <w:left w:val="single" w:sz="4" w:space="0" w:color="A100FF"/>
+              <w:bottom w:val="single" w:sz="4" w:space="0" w:color="A100FF"/>
+            </w:tcBorders>
+            <w:shd w:val="clear" w:color="auto" w:fill="auto"/>
+            <w:vAlign w:val="center"/>
+          </w:tcPr>
+          <w:p>
+            <w:pPr>
+              <w:jc w:val="center"/>
+              <w:rPr>
+                <w:rFonts w:ascii="Palatino Linotype" w:hAnsi="Palatino Linotype"/>
+                <w:sz w:val="20"/>
+                <w:szCs w:val="20"/>
+              </w:rPr>
+            </w:pPr>
+            <w:r>
+              <w:rPr>
+                <w:rFonts w:ascii="Palatino Linotype" w:hAnsi="Palatino Linotype"/>
+                <w:sz w:val="20"/>
+                <w:szCs w:val="20"/>
+              </w:rPr>
+              <w:t>KO</w:t>
+            </w:r>
+          </w:p>
+        </w:tc>
+      </w:tr>
+      <w:tr>
+        <w:trPr>
+          <w:trHeight w:val="721"/>
+        </w:trPr>
+        <w:tc>
+          <w:tcPr>
+            <w:tcW w:w="1496" w:type="dxa"/>
+            <w:vMerge w:val="restart"/>
+            <w:tcBorders>
+              <w:top w:val="single" w:sz="12" w:space="0" w:color="A100FF"/>
+              <w:right w:val="single" w:sz="12" w:space="0" w:color="A100FF"/>
+            </w:tcBorders>
+            <w:shd w:val="clear" w:color="auto" w:fill="auto"/>
+            <w:vAlign w:val="center"/>
+          </w:tcPr>
+          <w:p>
+            <w:pPr>
+              <w:jc w:val="center"/>
+              <w:rPr>
+                <w:rFonts w:ascii="Palatino Linotype" w:hAnsi="Palatino Linotype"/>
+                <w:sz w:val="20"/>
+                <w:szCs w:val="20"/>
+              </w:rPr>
+            </w:pPr>
+            <w:proofErr w:type="spellStart"/>
+            <w:r>
+              <w:rPr>
+                <w:rFonts w:ascii="Palatino Linotype" w:hAnsi="Palatino Linotype"/>
+                <w:sz w:val="20"/>
+                <w:szCs w:val="20"/>
+              </w:rPr>
+              <w:t>Flask</w:t>
+            </w:r>
+            <w:proofErr w:type="spellEnd"/>
+          </w:p>
+        </w:tc>
+        <w:tc>
+          <w:tcPr>
+            <w:tcW w:w="1447" w:type="dxa"/>
+            <w:vMerge w:val="restart"/>
+            <w:tcBorders>
+              <w:top w:val="single" w:sz="4" w:space="0" w:color="A100FF"/>
+              <w:left w:val="single" w:sz="12" w:space="0" w:color="A100FF"/>
+              <w:right w:val="single" w:sz="4" w:space="0" w:color="A100FF"/>
+            </w:tcBorders>
+            <w:shd w:val="clear" w:color="auto" w:fill="auto"/>
           </w:tcPr>
           <w:p>
             <w:pPr>
               <w:jc w:val="both"/>
               <w:rPr>
                 <w:rFonts w:ascii="Palatino Linotype" w:hAnsi="Palatino Linotype"/>
-              </w:rPr>
-            </w:pPr>
-          </w:p>
-        </w:tc>
-        <w:tc>
-          <w:tcPr>
-            <w:tcW w:w="900" w:type="dxa"/>
+                <w:sz w:val="20"/>
+                <w:szCs w:val="20"/>
+              </w:rPr>
+            </w:pPr>
+            <w:r>
+              <w:rPr>
+                <w:rFonts w:ascii="Palatino Linotype" w:hAnsi="Palatino Linotype"/>
+                <w:sz w:val="20"/>
+                <w:szCs w:val="20"/>
+              </w:rPr>
+              <w:t>Problemas complejos en los que se definen métodos HTTP de una aplicación web.</w:t>
+            </w:r>
+          </w:p>
+        </w:tc>
+        <w:tc>
+          <w:tcPr>
+            <w:tcW w:w="1276" w:type="dxa"/>
+            <w:vMerge w:val="restart"/>
+            <w:tcBorders>
+              <w:top w:val="single" w:sz="4" w:space="0" w:color="A100FF"/>
+              <w:left w:val="single" w:sz="4" w:space="0" w:color="A100FF"/>
+              <w:right w:val="single" w:sz="4" w:space="0" w:color="A100FF"/>
+            </w:tcBorders>
+            <w:shd w:val="clear" w:color="auto" w:fill="auto"/>
+            <w:vAlign w:val="center"/>
+          </w:tcPr>
+          <w:p>
+            <w:pPr>
+              <w:jc w:val="center"/>
+              <w:rPr>
+                <w:rFonts w:ascii="Palatino Linotype" w:hAnsi="Palatino Linotype"/>
+                <w:sz w:val="20"/>
+                <w:szCs w:val="20"/>
+              </w:rPr>
+            </w:pPr>
+            <w:r>
+              <w:rPr>
+                <w:rFonts w:ascii="Palatino Linotype" w:hAnsi="Palatino Linotype"/>
+                <w:sz w:val="20"/>
+                <w:szCs w:val="20"/>
+              </w:rPr>
+              <w:t>3</w:t>
+            </w:r>
+          </w:p>
+        </w:tc>
+        <w:tc>
+          <w:tcPr>
+            <w:tcW w:w="1418" w:type="dxa"/>
+            <w:vMerge w:val="restart"/>
+            <w:tcBorders>
+              <w:top w:val="single" w:sz="4" w:space="0" w:color="A100FF"/>
+              <w:left w:val="single" w:sz="4" w:space="0" w:color="A100FF"/>
+              <w:right w:val="single" w:sz="4" w:space="0" w:color="A100FF"/>
+            </w:tcBorders>
+            <w:vAlign w:val="center"/>
+          </w:tcPr>
+          <w:p>
+            <w:pPr>
+              <w:jc w:val="center"/>
+              <w:rPr>
+                <w:rFonts w:ascii="Palatino Linotype" w:hAnsi="Palatino Linotype"/>
+                <w:sz w:val="20"/>
+                <w:szCs w:val="20"/>
+              </w:rPr>
+            </w:pPr>
+            <w:r>
+              <w:rPr>
+                <w:rFonts w:ascii="Palatino Linotype" w:hAnsi="Palatino Linotype"/>
+                <w:sz w:val="20"/>
+                <w:szCs w:val="20"/>
+              </w:rPr>
+              <w:t>10</w:t>
+            </w:r>
+          </w:p>
+        </w:tc>
+        <w:tc>
+          <w:tcPr>
+            <w:tcW w:w="1134" w:type="dxa"/>
+            <w:tcBorders>
+              <w:top w:val="single" w:sz="4" w:space="0" w:color="A100FF"/>
+              <w:left w:val="single" w:sz="4" w:space="0" w:color="A100FF"/>
+              <w:bottom w:val="single" w:sz="4" w:space="0" w:color="A100FF"/>
+              <w:right w:val="single" w:sz="4" w:space="0" w:color="A100FF"/>
+            </w:tcBorders>
+            <w:shd w:val="clear" w:color="auto" w:fill="auto"/>
+            <w:vAlign w:val="center"/>
+          </w:tcPr>
+          <w:p>
+            <w:pPr>
+              <w:jc w:val="center"/>
+              <w:rPr>
+                <w:rFonts w:ascii="Palatino Linotype" w:hAnsi="Palatino Linotype"/>
+                <w:sz w:val="20"/>
+                <w:szCs w:val="20"/>
+              </w:rPr>
+            </w:pPr>
+            <w:r>
+              <w:rPr>
+                <w:rFonts w:ascii="Palatino Linotype" w:hAnsi="Palatino Linotype"/>
+                <w:sz w:val="20"/>
+                <w:szCs w:val="20"/>
+              </w:rPr>
+              <w:t>Codex</w:t>
+            </w:r>
+          </w:p>
+        </w:tc>
+        <w:tc>
+          <w:tcPr>
+            <w:tcW w:w="1134" w:type="dxa"/>
+            <w:tcBorders>
+              <w:top w:val="single" w:sz="4" w:space="0" w:color="A100FF"/>
+              <w:left w:val="single" w:sz="4" w:space="0" w:color="A100FF"/>
+              <w:bottom w:val="single" w:sz="4" w:space="0" w:color="A100FF"/>
+              <w:right w:val="single" w:sz="4" w:space="0" w:color="A100FF"/>
+            </w:tcBorders>
+            <w:shd w:val="clear" w:color="auto" w:fill="auto"/>
+            <w:vAlign w:val="center"/>
+          </w:tcPr>
+          <w:p>
+            <w:pPr>
+              <w:jc w:val="center"/>
+              <w:rPr>
+                <w:rFonts w:ascii="Palatino Linotype" w:hAnsi="Palatino Linotype"/>
+                <w:sz w:val="20"/>
+                <w:szCs w:val="20"/>
+              </w:rPr>
+            </w:pPr>
+            <w:r>
+              <w:rPr>
+                <w:rFonts w:ascii="Palatino Linotype" w:hAnsi="Palatino Linotype"/>
+                <w:sz w:val="20"/>
+                <w:szCs w:val="20"/>
+              </w:rPr>
+              <w:t>ENG/ESP</w:t>
+            </w:r>
+          </w:p>
+        </w:tc>
+        <w:tc>
+          <w:tcPr>
+            <w:tcW w:w="815" w:type="dxa"/>
+            <w:tcBorders>
+              <w:top w:val="single" w:sz="4" w:space="0" w:color="A100FF"/>
+              <w:left w:val="single" w:sz="4" w:space="0" w:color="A100FF"/>
+              <w:bottom w:val="single" w:sz="4" w:space="0" w:color="A100FF"/>
+            </w:tcBorders>
+            <w:shd w:val="clear" w:color="auto" w:fill="auto"/>
+            <w:vAlign w:val="center"/>
+          </w:tcPr>
+          <w:p>
+            <w:pPr>
+              <w:jc w:val="center"/>
+              <w:rPr>
+                <w:rFonts w:ascii="Palatino Linotype" w:hAnsi="Palatino Linotype"/>
+                <w:sz w:val="20"/>
+                <w:szCs w:val="20"/>
+              </w:rPr>
+            </w:pPr>
+            <w:r>
+              <w:rPr>
+                <w:rFonts w:ascii="Palatino Linotype" w:hAnsi="Palatino Linotype"/>
+                <w:sz w:val="20"/>
+                <w:szCs w:val="20"/>
+              </w:rPr>
+              <w:t>OK</w:t>
+            </w:r>
+          </w:p>
+        </w:tc>
+      </w:tr>
+      <w:tr>
+        <w:tc>
+          <w:tcPr>
+            <w:tcW w:w="1496" w:type="dxa"/>
+            <w:vMerge/>
+            <w:tcBorders>
+              <w:right w:val="single" w:sz="12" w:space="0" w:color="A100FF"/>
+            </w:tcBorders>
+            <w:shd w:val="clear" w:color="auto" w:fill="auto"/>
+            <w:vAlign w:val="center"/>
+          </w:tcPr>
+          <w:p>
+            <w:pPr>
+              <w:jc w:val="center"/>
+              <w:rPr>
+                <w:rFonts w:ascii="Palatino Linotype" w:hAnsi="Palatino Linotype"/>
+                <w:sz w:val="20"/>
+                <w:szCs w:val="20"/>
+              </w:rPr>
+            </w:pPr>
+          </w:p>
+        </w:tc>
+        <w:tc>
+          <w:tcPr>
+            <w:tcW w:w="1447" w:type="dxa"/>
+            <w:vMerge/>
+            <w:tcBorders>
+              <w:left w:val="single" w:sz="12" w:space="0" w:color="A100FF"/>
+              <w:right w:val="single" w:sz="4" w:space="0" w:color="A100FF"/>
+            </w:tcBorders>
+            <w:shd w:val="clear" w:color="auto" w:fill="auto"/>
           </w:tcPr>
           <w:p>
             <w:pPr>
               <w:jc w:val="both"/>
               <w:rPr>
                 <w:rFonts w:ascii="Palatino Linotype" w:hAnsi="Palatino Linotype"/>
-              </w:rPr>
-            </w:pPr>
-          </w:p>
-        </w:tc>
-        <w:tc>
-          <w:tcPr>
-            <w:tcW w:w="1129" w:type="dxa"/>
-          </w:tcPr>
-          <w:p>
-            <w:pPr>
-              <w:jc w:val="both"/>
-              <w:rPr>
-                <w:rFonts w:ascii="Palatino Linotype" w:hAnsi="Palatino Linotype"/>
-              </w:rPr>
-            </w:pPr>
-          </w:p>
-        </w:tc>
-        <w:tc>
-          <w:tcPr>
-            <w:tcW w:w="1686" w:type="dxa"/>
-          </w:tcPr>
-          <w:p>
-            <w:pPr>
-              <w:jc w:val="both"/>
-              <w:rPr>
-                <w:rFonts w:ascii="Palatino Linotype" w:hAnsi="Palatino Linotype"/>
-              </w:rPr>
-            </w:pPr>
+                <w:sz w:val="20"/>
+                <w:szCs w:val="20"/>
+              </w:rPr>
+            </w:pPr>
+          </w:p>
+        </w:tc>
+        <w:tc>
+          <w:tcPr>
+            <w:tcW w:w="1276" w:type="dxa"/>
+            <w:vMerge/>
+            <w:tcBorders>
+              <w:left w:val="single" w:sz="4" w:space="0" w:color="A100FF"/>
+              <w:right w:val="single" w:sz="4" w:space="0" w:color="A100FF"/>
+            </w:tcBorders>
+            <w:shd w:val="clear" w:color="auto" w:fill="auto"/>
+            <w:vAlign w:val="center"/>
+          </w:tcPr>
+          <w:p>
+            <w:pPr>
+              <w:jc w:val="center"/>
+              <w:rPr>
+                <w:rFonts w:ascii="Palatino Linotype" w:hAnsi="Palatino Linotype"/>
+                <w:sz w:val="20"/>
+                <w:szCs w:val="20"/>
+              </w:rPr>
+            </w:pPr>
+          </w:p>
+        </w:tc>
+        <w:tc>
+          <w:tcPr>
+            <w:tcW w:w="1418" w:type="dxa"/>
+            <w:vMerge/>
+            <w:tcBorders>
+              <w:left w:val="single" w:sz="4" w:space="0" w:color="A100FF"/>
+              <w:right w:val="single" w:sz="4" w:space="0" w:color="A100FF"/>
+            </w:tcBorders>
+            <w:vAlign w:val="center"/>
+          </w:tcPr>
+          <w:p>
+            <w:pPr>
+              <w:jc w:val="center"/>
+              <w:rPr>
+                <w:rFonts w:ascii="Palatino Linotype" w:hAnsi="Palatino Linotype"/>
+                <w:sz w:val="20"/>
+                <w:szCs w:val="20"/>
+              </w:rPr>
+            </w:pPr>
+          </w:p>
+        </w:tc>
+        <w:tc>
+          <w:tcPr>
+            <w:tcW w:w="1134" w:type="dxa"/>
+            <w:tcBorders>
+              <w:top w:val="single" w:sz="4" w:space="0" w:color="A100FF"/>
+              <w:left w:val="single" w:sz="4" w:space="0" w:color="A100FF"/>
+              <w:right w:val="single" w:sz="4" w:space="0" w:color="A100FF"/>
+            </w:tcBorders>
+            <w:shd w:val="clear" w:color="auto" w:fill="auto"/>
+            <w:vAlign w:val="center"/>
+          </w:tcPr>
+          <w:p>
+            <w:pPr>
+              <w:jc w:val="center"/>
+              <w:rPr>
+                <w:rFonts w:ascii="Palatino Linotype" w:hAnsi="Palatino Linotype"/>
+                <w:sz w:val="20"/>
+                <w:szCs w:val="20"/>
+              </w:rPr>
+            </w:pPr>
+            <w:r>
+              <w:rPr>
+                <w:rFonts w:ascii="Palatino Linotype" w:hAnsi="Palatino Linotype"/>
+                <w:sz w:val="20"/>
+                <w:szCs w:val="20"/>
+              </w:rPr>
+              <w:t>GPT Neo</w:t>
+            </w:r>
+          </w:p>
+        </w:tc>
+        <w:tc>
+          <w:tcPr>
+            <w:tcW w:w="1134" w:type="dxa"/>
+            <w:tcBorders>
+              <w:top w:val="single" w:sz="4" w:space="0" w:color="A100FF"/>
+              <w:left w:val="single" w:sz="4" w:space="0" w:color="A100FF"/>
+              <w:right w:val="single" w:sz="4" w:space="0" w:color="A100FF"/>
+            </w:tcBorders>
+            <w:shd w:val="clear" w:color="auto" w:fill="auto"/>
+            <w:vAlign w:val="center"/>
+          </w:tcPr>
+          <w:p>
+            <w:pPr>
+              <w:jc w:val="center"/>
+              <w:rPr>
+                <w:rFonts w:ascii="Palatino Linotype" w:hAnsi="Palatino Linotype"/>
+                <w:sz w:val="20"/>
+                <w:szCs w:val="20"/>
+              </w:rPr>
+            </w:pPr>
+            <w:r>
+              <w:rPr>
+                <w:rFonts w:ascii="Palatino Linotype" w:hAnsi="Palatino Linotype"/>
+                <w:sz w:val="20"/>
+                <w:szCs w:val="20"/>
+              </w:rPr>
+              <w:t>ENG</w:t>
+            </w:r>
+          </w:p>
+        </w:tc>
+        <w:tc>
+          <w:tcPr>
+            <w:tcW w:w="815" w:type="dxa"/>
+            <w:tcBorders>
+              <w:top w:val="single" w:sz="4" w:space="0" w:color="A100FF"/>
+              <w:left w:val="single" w:sz="4" w:space="0" w:color="A100FF"/>
+            </w:tcBorders>
+            <w:shd w:val="clear" w:color="auto" w:fill="auto"/>
+            <w:vAlign w:val="center"/>
+          </w:tcPr>
+          <w:p>
+            <w:pPr>
+              <w:jc w:val="center"/>
+              <w:rPr>
+                <w:rFonts w:ascii="Palatino Linotype" w:hAnsi="Palatino Linotype"/>
+                <w:sz w:val="20"/>
+                <w:szCs w:val="20"/>
+              </w:rPr>
+            </w:pPr>
+            <w:r>
+              <w:rPr>
+                <w:rFonts w:ascii="Palatino Linotype" w:hAnsi="Palatino Linotype"/>
+                <w:sz w:val="20"/>
+                <w:szCs w:val="20"/>
+              </w:rPr>
+              <w:t>KO</w:t>
+            </w:r>
           </w:p>
         </w:tc>
       </w:tr>
     </w:tbl>
+    <w:p>
+      <w:pPr>
+        <w:jc w:val="both"/>
+        <w:rPr>
+          <w:rFonts w:ascii="Palatino Linotype" w:hAnsi="Palatino Linotype"/>
+        </w:rPr>
+      </w:pPr>
+    </w:p>
     <w:p>
       <w:pPr>
         <w:jc w:val="both"/>
@@ -2064,13 +2974,13 @@
     <w:name w:val="Normal"/>
     <w:qFormat/>
   </w:style>
-  <w:style w:type="character" w:default="1" w:styleId="Fuentedeprrafopredeter">
+  <w:style w:type="character" w:default="1" w:styleId="DefaultParagraphFont">
     <w:name w:val="Default Paragraph Font"/>
     <w:uiPriority w:val="1"/>
     <w:semiHidden/>
     <w:unhideWhenUsed/>
   </w:style>
-  <w:style w:type="table" w:default="1" w:styleId="Tablanormal">
+  <w:style w:type="table" w:default="1" w:styleId="TableNormal">
     <w:name w:val="Normal Table"/>
     <w:uiPriority w:val="99"/>
     <w:semiHidden/>
@@ -2085,13 +2995,13 @@
       </w:tblCellMar>
     </w:tblPr>
   </w:style>
-  <w:style w:type="numbering" w:default="1" w:styleId="Sinlista">
+  <w:style w:type="numbering" w:default="1" w:styleId="NoList">
     <w:name w:val="No List"/>
     <w:uiPriority w:val="99"/>
     <w:semiHidden/>
     <w:unhideWhenUsed/>
   </w:style>
-  <w:style w:type="paragraph" w:styleId="Prrafodelista">
+  <w:style w:type="paragraph" w:styleId="ListParagraph">
     <w:name w:val="List Paragraph"/>
     <w:basedOn w:val="Normal"/>
     <w:uiPriority w:val="34"/>
@@ -2102,9 +3012,9 @@
       <w:contextualSpacing/>
     </w:pPr>
   </w:style>
-  <w:style w:type="character" w:styleId="Hipervnculo">
+  <w:style w:type="character" w:styleId="Hyperlink">
     <w:name w:val="Hyperlink"/>
-    <w:basedOn w:val="Fuentedeprrafopredeter"/>
+    <w:basedOn w:val="DefaultParagraphFont"/>
     <w:uiPriority w:val="99"/>
     <w:unhideWhenUsed/>
     <w:rsid w:val="00C3780F"/>
@@ -2113,9 +3023,9 @@
       <w:u w:val="single"/>
     </w:rPr>
   </w:style>
-  <w:style w:type="character" w:styleId="Mencinsinresolver">
+  <w:style w:type="character" w:styleId="UnresolvedMention">
     <w:name w:val="Unresolved Mention"/>
-    <w:basedOn w:val="Fuentedeprrafopredeter"/>
+    <w:basedOn w:val="DefaultParagraphFont"/>
     <w:uiPriority w:val="99"/>
     <w:semiHidden/>
     <w:unhideWhenUsed/>
@@ -2125,9 +3035,9 @@
       <w:shd w:val="clear" w:color="auto" w:fill="E1DFDD"/>
     </w:rPr>
   </w:style>
-  <w:style w:type="character" w:styleId="Hipervnculovisitado">
+  <w:style w:type="character" w:styleId="FollowedHyperlink">
     <w:name w:val="FollowedHyperlink"/>
-    <w:basedOn w:val="Fuentedeprrafopredeter"/>
+    <w:basedOn w:val="DefaultParagraphFont"/>
     <w:uiPriority w:val="99"/>
     <w:semiHidden/>
     <w:unhideWhenUsed/>
@@ -2137,9 +3047,9 @@
       <w:u w:val="single"/>
     </w:rPr>
   </w:style>
-  <w:style w:type="table" w:styleId="Tablaconcuadrcula">
+  <w:style w:type="table" w:styleId="TableGrid">
     <w:name w:val="Table Grid"/>
-    <w:basedOn w:val="Tablanormal"/>
+    <w:basedOn w:val="TableNormal"/>
     <w:uiPriority w:val="39"/>
     <w:rsid w:val="000229C0"/>
     <w:tblPr>
@@ -2452,12 +3362,6 @@
 </file>
 
 <file path=customXml/item1.xml><?xml version="1.0" encoding="utf-8"?>
-<p:properties xmlns:p="http://schemas.microsoft.com/office/2006/metadata/properties" xmlns:xsi="http://www.w3.org/2001/XMLSchema-instance" xmlns:pc="http://schemas.microsoft.com/office/infopath/2007/PartnerControls">
-  <documentManagement/>
-</p:properties>
-</file>
-
-<file path=customXml/item2.xml><?xml version="1.0" encoding="utf-8"?>
 <ct:contentTypeSchema xmlns:ct="http://schemas.microsoft.com/office/2006/metadata/contentType" xmlns:ma="http://schemas.microsoft.com/office/2006/metadata/properties/metaAttributes" ct:_="" ma:_="" ma:contentTypeName="Document" ma:contentTypeID="0x010100B73B9EEAFBBEA04B9487748478AE5B10" ma:contentTypeVersion="2" ma:contentTypeDescription="Create a new document." ma:contentTypeScope="" ma:versionID="ebb565478e7a1a3dcf1a59c51a5398bd">
   <xsd:schema xmlns:xsd="http://www.w3.org/2001/XMLSchema" xmlns:xs="http://www.w3.org/2001/XMLSchema" xmlns:p="http://schemas.microsoft.com/office/2006/metadata/properties" xmlns:ns2="5510ff2d-8d0f-4297-b81e-8a882641c805" targetNamespace="http://schemas.microsoft.com/office/2006/metadata/properties" ma:root="true" ma:fieldsID="80d6de3423dfd00089fa99a8de6af579" ns2:_="">
     <xsd:import namespace="5510ff2d-8d0f-4297-b81e-8a882641c805"/>
@@ -2589,6 +3493,12 @@
 </ct:contentTypeSchema>
 </file>
 
+<file path=customXml/item2.xml><?xml version="1.0" encoding="utf-8"?>
+<p:properties xmlns:p="http://schemas.microsoft.com/office/2006/metadata/properties" xmlns:xsi="http://www.w3.org/2001/XMLSchema-instance" xmlns:pc="http://schemas.microsoft.com/office/infopath/2007/PartnerControls">
+  <documentManagement/>
+</p:properties>
+</file>
+
 <file path=customXml/item3.xml><?xml version="1.0" encoding="utf-8"?>
 <?mso-contentType ?>
 <FormTemplates xmlns="http://schemas.microsoft.com/sharepoint/v3/contenttype/forms">
@@ -2603,15 +3513,6 @@
 </file>
 
 <file path=customXml/itemProps1.xml><?xml version="1.0" encoding="utf-8"?>
-<ds:datastoreItem xmlns:ds="http://schemas.openxmlformats.org/officeDocument/2006/customXml" ds:itemID="{2492EE4A-DFBC-4CE1-B6BE-EF06FC0444B9}">
-  <ds:schemaRefs>
-    <ds:schemaRef ds:uri="http://schemas.microsoft.com/office/2006/metadata/properties"/>
-    <ds:schemaRef ds:uri="http://schemas.microsoft.com/office/infopath/2007/PartnerControls"/>
-  </ds:schemaRefs>
-</ds:datastoreItem>
-</file>
-
-<file path=customXml/itemProps2.xml><?xml version="1.0" encoding="utf-8"?>
 <ds:datastoreItem xmlns:ds="http://schemas.openxmlformats.org/officeDocument/2006/customXml" ds:itemID="{3BDCE344-D77E-4C96-9328-0F655CF1F50A}">
   <ds:schemaRefs>
     <ds:schemaRef ds:uri="http://schemas.microsoft.com/office/2006/metadata/contentType"/>
@@ -2625,6 +3526,15 @@
     <ds:schemaRef ds:uri="http://purl.org/dc/elements/1.1/"/>
     <ds:schemaRef ds:uri="http://purl.org/dc/terms/"/>
     <ds:schemaRef ds:uri="http://schemas.microsoft.com/internal/obd"/>
+  </ds:schemaRefs>
+</ds:datastoreItem>
+</file>
+
+<file path=customXml/itemProps2.xml><?xml version="1.0" encoding="utf-8"?>
+<ds:datastoreItem xmlns:ds="http://schemas.openxmlformats.org/officeDocument/2006/customXml" ds:itemID="{2492EE4A-DFBC-4CE1-B6BE-EF06FC0444B9}">
+  <ds:schemaRefs>
+    <ds:schemaRef ds:uri="http://schemas.microsoft.com/office/2006/metadata/properties"/>
+    <ds:schemaRef ds:uri="http://schemas.microsoft.com/office/infopath/2007/PartnerControls"/>
   </ds:schemaRefs>
 </ds:datastoreItem>
 </file>

</xml_diff>